<commit_message>
up folder pkt moi 29/11
</commit_message>
<xml_diff>
--- a/Phòng kỹ thuật/SDS/SDS SẢN PHẨM (TA,TV,TT)/Huntex LD-104K (RTM-105K)/HUNTEX LD-104K (RTM-105K)_SDS_TV_2022.11.05.docx
+++ b/Phòng kỹ thuật/SDS/SDS SẢN PHẨM (TA,TV,TT)/Huntex LD-104K (RTM-105K)/HUNTEX LD-104K (RTM-105K)_SDS_TV_2022.11.05.docx
@@ -2,8 +2,6 @@
 <file path=word/document.xml><?xml version="1.0" encoding="utf-8"?>
 <w:document xmlns:wpc="http://schemas.microsoft.com/office/word/2010/wordprocessingCanvas" xmlns:cx="http://schemas.microsoft.com/office/drawing/2014/chartex" xmlns:cx1="http://schemas.microsoft.com/office/drawing/2015/9/8/chartex" xmlns:cx2="http://schemas.microsoft.com/office/drawing/2015/10/21/chartex" xmlns:cx3="http://schemas.microsoft.com/office/drawing/2016/5/9/chartex" xmlns:cx4="http://schemas.microsoft.com/office/drawing/2016/5/10/chartex" xmlns:cx5="http://schemas.microsoft.com/office/drawing/2016/5/11/chartex" xmlns:cx6="http://schemas.microsoft.com/office/drawing/2016/5/12/chartex" xmlns:cx7="http://schemas.microsoft.com/office/drawing/2016/5/13/chartex" xmlns:cx8="http://schemas.microsoft.com/office/drawing/2016/5/14/chartex" xmlns:mc="http://schemas.openxmlformats.org/markup-compatibility/2006" xmlns:aink="http://schemas.microsoft.com/office/drawing/2016/ink" xmlns:am3d="http://schemas.microsoft.com/office/drawing/2017/model3d" xmlns:o="urn:schemas-microsoft-com:office:office" xmlns:r="http://schemas.openxmlformats.org/officeDocument/2006/relationships" xmlns:m="http://schemas.openxmlformats.org/officeDocument/2006/math" xmlns:v="urn:schemas-microsoft-com:vml" xmlns:wp14="http://schemas.microsoft.com/office/word/2010/wordprocessingDrawing" xmlns:wp="http://schemas.openxmlformats.org/drawingml/2006/wordprocessingDrawing" xmlns:w10="urn:schemas-microsoft-com:office:word" xmlns:w="http://schemas.openxmlformats.org/wordprocessingml/2006/main" xmlns:w14="http://schemas.microsoft.com/office/word/2010/wordml" xmlns:w15="http://schemas.microsoft.com/office/word/2012/wordml" xmlns:w16cid="http://schemas.microsoft.com/office/word/2016/wordml/cid" xmlns:w16se="http://schemas.microsoft.com/office/word/2015/wordml/symex" xmlns:wpg="http://schemas.microsoft.com/office/word/2010/wordprocessingGroup" xmlns:wpi="http://schemas.microsoft.com/office/word/2010/wordprocessingInk" xmlns:wne="http://schemas.microsoft.com/office/word/2006/wordml" xmlns:wps="http://schemas.microsoft.com/office/word/2010/wordprocessingShape" mc:Ignorable="w14 w15 w16se w16cid wp14">
   <w:body>
-    <w:bookmarkStart w:id="0" w:name="_Hlk115937021"/>
-    <w:bookmarkEnd w:id="0"/>
     <w:p>
       <w:pPr>
         <w:spacing w:before="80" w:after="0" w:line="276" w:lineRule="auto"/>
@@ -17,6 +15,8 @@
           <w:lang w:val="en-US"/>
         </w:rPr>
       </w:pPr>
+      <w:bookmarkStart w:id="0" w:name="_Hlk115937021"/>
+      <w:bookmarkEnd w:id="0"/>
       <w:r>
         <w:rPr>
           <w:noProof/>
@@ -3946,11 +3946,7 @@
           </mc:Choice>
           <mc:Fallback>
             <w:pict>
-              <v:shapetype w14:anchorId="3C896E3E" id="_x0000_t202" coordsize="21600,21600" o:spt="202" path="m,l,21600r21600,l21600,xe">
-                <v:stroke joinstyle="miter"/>
-                <v:path gradientshapeok="t" o:connecttype="rect"/>
-              </v:shapetype>
-              <v:shape id="Text Box 22" o:spid="_x0000_s1029" type="#_x0000_t202" style="position:absolute;left:0;text-align:left;margin-left:.05pt;margin-top:14.55pt;width:451.5pt;height:24.75pt;z-index:251681792;visibility:visible;mso-wrap-style:square;mso-width-percent:0;mso-height-percent:0;mso-wrap-distance-left:9pt;mso-wrap-distance-top:0;mso-wrap-distance-right:9pt;mso-wrap-distance-bottom:0;mso-position-horizontal:absolute;mso-position-horizontal-relative:margin;mso-position-vertical:absolute;mso-position-vertical-relative:text;mso-width-percent:0;mso-height-percent:0;mso-width-relative:margin;mso-height-relative:margin;v-text-anchor:top" o:gfxdata="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" fillcolor="#002060" stroked="f" strokeweight=".5pt">
+              <v:shape w14:anchorId="3C896E3E" id="Text Box 22" o:spid="_x0000_s1029" type="#_x0000_t202" style="position:absolute;left:0;text-align:left;margin-left:.05pt;margin-top:14.55pt;width:451.5pt;height:24.75pt;z-index:251681792;visibility:visible;mso-wrap-style:square;mso-width-percent:0;mso-height-percent:0;mso-wrap-distance-left:9pt;mso-wrap-distance-top:0;mso-wrap-distance-right:9pt;mso-wrap-distance-bottom:0;mso-position-horizontal:absolute;mso-position-horizontal-relative:margin;mso-position-vertical:absolute;mso-position-vertical-relative:text;mso-width-percent:0;mso-height-percent:0;mso-width-relative:margin;mso-height-relative:margin;v-text-anchor:top" o:gfxdata="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" fillcolor="#002060" stroked="f" strokeweight=".5pt">
                 <v:textbox>
                   <w:txbxContent>
                     <w:p>
@@ -5839,7 +5835,15 @@
           <w:b/>
           <w:sz w:val="22"/>
         </w:rPr>
-        <w:t>Thận trọng trong việc bảo quản</w:t>
+        <w:t xml:space="preserve">Thận trọng trong </w:t>
+      </w:r>
+      <w:r>
+        <w:rPr>
+          <w:b/>
+          <w:sz w:val="22"/>
+          <w:lang w:val="en-US"/>
+        </w:rPr>
+        <w:t>xử lý an toàn</w:t>
       </w:r>
       <w:r>
         <w:rPr>
@@ -6269,7 +6273,7 @@
           <w:sz w:val="22"/>
           <w:lang w:val="en-US"/>
         </w:rPr>
-        <w:t>Kho</w:t>
+        <w:t>Bảo quản</w:t>
       </w:r>
     </w:p>
     <w:p>
@@ -6484,20 +6488,43 @@
           <w:lang w:val="en-US"/>
         </w:rPr>
       </w:pPr>
+    </w:p>
+    <w:p>
+      <w:pPr>
+        <w:spacing w:after="0" w:line="276" w:lineRule="auto"/>
+        <w:rPr>
+          <w:rFonts w:eastAsia="Arial" w:cs="Times New Roman"/>
+          <w:b/>
+          <w:sz w:val="22"/>
+          <w:lang w:val="en-US"/>
+        </w:rPr>
+      </w:pPr>
+    </w:p>
+    <w:p>
+      <w:pPr>
+        <w:spacing w:after="0" w:line="276" w:lineRule="auto"/>
+        <w:rPr>
+          <w:rFonts w:eastAsia="Arial" w:cs="Times New Roman"/>
+          <w:b/>
+          <w:sz w:val="22"/>
+          <w:lang w:val="en-US"/>
+        </w:rPr>
+      </w:pPr>
       <w:r>
         <w:rPr>
           <w:noProof/>
         </w:rPr>
+        <w:lastRenderedPageBreak/>
         <mc:AlternateContent>
           <mc:Choice Requires="wps">
             <w:drawing>
-              <wp:anchor distT="0" distB="0" distL="114300" distR="114300" simplePos="0" relativeHeight="251689984" behindDoc="0" locked="0" layoutInCell="1" allowOverlap="1" wp14:anchorId="70E6C1B3" wp14:editId="4E2A62E7">
+              <wp:anchor distT="0" distB="0" distL="114300" distR="114300" simplePos="0" relativeHeight="251689984" behindDoc="0" locked="0" layoutInCell="1" allowOverlap="1" wp14:anchorId="70E6C1B3" wp14:editId="050B91EA">
                 <wp:simplePos x="0" y="0"/>
                 <wp:positionH relativeFrom="margin">
                   <wp:posOffset>3810</wp:posOffset>
                 </wp:positionH>
                 <wp:positionV relativeFrom="paragraph">
-                  <wp:posOffset>136525</wp:posOffset>
+                  <wp:posOffset>0</wp:posOffset>
                 </wp:positionV>
                 <wp:extent cx="5758180" cy="286385"/>
                 <wp:effectExtent l="0" t="0" r="0" b="0"/>
@@ -6596,7 +6623,7 @@
           </mc:Choice>
           <mc:Fallback>
             <w:pict>
-              <v:shape w14:anchorId="70E6C1B3" id="Text Box 27" o:spid="_x0000_s1033" type="#_x0000_t202" style="position:absolute;margin-left:.3pt;margin-top:10.75pt;width:453.4pt;height:22.55pt;z-index:251689984;visibility:visible;mso-wrap-style:square;mso-width-percent:0;mso-height-percent:0;mso-wrap-distance-left:9pt;mso-wrap-distance-top:0;mso-wrap-distance-right:9pt;mso-wrap-distance-bottom:0;mso-position-horizontal:absolute;mso-position-horizontal-relative:margin;mso-position-vertical:absolute;mso-position-vertical-relative:text;mso-width-percent:0;mso-height-percent:0;mso-width-relative:margin;mso-height-relative:margin;v-text-anchor:top" o:gfxdata="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" fillcolor="#002060" stroked="f" strokeweight=".5pt">
+              <v:shape w14:anchorId="70E6C1B3" id="Text Box 27" o:spid="_x0000_s1033" type="#_x0000_t202" style="position:absolute;margin-left:.3pt;margin-top:0;width:453.4pt;height:22.55pt;z-index:251689984;visibility:visible;mso-wrap-style:square;mso-width-percent:0;mso-height-percent:0;mso-wrap-distance-left:9pt;mso-wrap-distance-top:0;mso-wrap-distance-right:9pt;mso-wrap-distance-bottom:0;mso-position-horizontal:absolute;mso-position-horizontal-relative:margin;mso-position-vertical:absolute;mso-position-vertical-relative:text;mso-width-percent:0;mso-height-percent:0;mso-width-relative:margin;mso-height-relative:margin;v-text-anchor:top" o:gfxdata="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" fillcolor="#002060" stroked="f" strokeweight=".5pt">
                 <v:textbox>
                   <w:txbxContent>
                     <w:p>
@@ -6673,7 +6700,6 @@
           <w:sz w:val="22"/>
           <w:lang w:val="en-US"/>
         </w:rPr>
-        <w:lastRenderedPageBreak/>
         <w:t>8.1.</w:t>
       </w:r>
       <w:r>
@@ -7836,7 +7862,23 @@
           <w:sz w:val="22"/>
           <w:lang w:val="en-US"/>
         </w:rPr>
-        <w:t>Giới hạn Nổ/Cháy trên</w:t>
+        <w:t xml:space="preserve">Giới hạn </w:t>
+      </w:r>
+      <w:r>
+        <w:rPr>
+          <w:rFonts w:eastAsia="Arial" w:cs="Times New Roman"/>
+          <w:sz w:val="22"/>
+          <w:lang w:val="en-US"/>
+        </w:rPr>
+        <w:t>cháy nổ</w:t>
+      </w:r>
+      <w:r>
+        <w:rPr>
+          <w:rFonts w:eastAsia="Arial" w:cs="Times New Roman"/>
+          <w:sz w:val="22"/>
+          <w:lang w:val="en-US"/>
+        </w:rPr>
+        <w:t xml:space="preserve"> trên</w:t>
       </w:r>
       <w:r>
         <w:rPr>
@@ -7876,7 +7918,31 @@
           <w:sz w:val="22"/>
           <w:lang w:val="en-US"/>
         </w:rPr>
-        <w:t>Giới hạn dưới của cháy nổ</w:t>
+        <w:t xml:space="preserve">Giới hạn </w:t>
+      </w:r>
+      <w:r>
+        <w:rPr>
+          <w:rFonts w:eastAsia="Arial" w:cs="Times New Roman"/>
+          <w:sz w:val="22"/>
+          <w:lang w:val="en-US"/>
+        </w:rPr>
+        <w:t>cháy nổ</w:t>
+      </w:r>
+      <w:r>
+        <w:rPr>
+          <w:rFonts w:eastAsia="Arial" w:cs="Times New Roman"/>
+          <w:sz w:val="22"/>
+          <w:lang w:val="en-US"/>
+        </w:rPr>
+        <w:t xml:space="preserve"> </w:t>
+      </w:r>
+      <w:r>
+        <w:rPr>
+          <w:rFonts w:eastAsia="Arial" w:cs="Times New Roman"/>
+          <w:sz w:val="22"/>
+          <w:lang w:val="en-US"/>
+        </w:rPr>
+        <w:t xml:space="preserve">dưới </w:t>
       </w:r>
       <w:r>
         <w:rPr>
@@ -7956,7 +8022,31 @@
           <w:sz w:val="22"/>
           <w:lang w:val="en-US"/>
         </w:rPr>
-        <w:t>Hơi tương đối</w:t>
+        <w:t>Tỉ trọng</w:t>
+      </w:r>
+      <w:r>
+        <w:rPr>
+          <w:rFonts w:eastAsia="Arial" w:cs="Times New Roman"/>
+          <w:sz w:val="22"/>
+          <w:lang w:val="en-US"/>
+        </w:rPr>
+        <w:t xml:space="preserve"> </w:t>
+      </w:r>
+      <w:r>
+        <w:rPr>
+          <w:rFonts w:eastAsia="Arial" w:cs="Times New Roman"/>
+          <w:sz w:val="22"/>
+          <w:lang w:val="en-US"/>
+        </w:rPr>
+        <w:t>h</w:t>
+      </w:r>
+      <w:r>
+        <w:rPr>
+          <w:rFonts w:eastAsia="Arial" w:cs="Times New Roman"/>
+          <w:sz w:val="22"/>
+          <w:lang w:val="en-US"/>
+        </w:rPr>
+        <w:t>ơi</w:t>
       </w:r>
       <w:r>
         <w:rPr>
@@ -7996,15 +8086,23 @@
           <w:sz w:val="22"/>
           <w:lang w:val="en-US"/>
         </w:rPr>
-        <w:t>Tỷ trọng</w:t>
-      </w:r>
-      <w:r>
-        <w:rPr>
-          <w:rFonts w:eastAsia="Arial" w:cs="Times New Roman"/>
-          <w:sz w:val="22"/>
-          <w:lang w:val="en-US"/>
-        </w:rPr>
-        <w:t xml:space="preserve"> tương đối</w:t>
+        <w:t>Tỉ trọng</w:t>
+      </w:r>
+      <w:r>
+        <w:rPr>
+          <w:rFonts w:eastAsia="Arial" w:cs="Times New Roman"/>
+          <w:sz w:val="22"/>
+          <w:lang w:val="en-US"/>
+        </w:rPr>
+        <w:t xml:space="preserve"> </w:t>
+      </w:r>
+      <w:r>
+        <w:rPr>
+          <w:rFonts w:eastAsia="Arial" w:cs="Times New Roman"/>
+          <w:sz w:val="22"/>
+          <w:lang w:val="en-US"/>
+        </w:rPr>
+        <w:t>tương đối</w:t>
       </w:r>
       <w:r>
         <w:rPr>
@@ -8365,7 +8463,7 @@
           <w:sz w:val="22"/>
           <w:lang w:val="en-US"/>
         </w:rPr>
-        <w:t>Tính chất oxy hóa</w:t>
+        <w:t>Tính oxy hóa</w:t>
       </w:r>
       <w:r>
         <w:rPr>
@@ -8445,7 +8543,23 @@
           <w:sz w:val="22"/>
           <w:lang w:val="en-US"/>
         </w:rPr>
-        <w:t>Tỷ trọng</w:t>
+        <w:t>T</w:t>
+      </w:r>
+      <w:r>
+        <w:rPr>
+          <w:rFonts w:eastAsia="Arial" w:cs="Times New Roman"/>
+          <w:sz w:val="22"/>
+          <w:lang w:val="en-US"/>
+        </w:rPr>
+        <w:t>ỉ</w:t>
+      </w:r>
+      <w:r>
+        <w:rPr>
+          <w:rFonts w:eastAsia="Arial" w:cs="Times New Roman"/>
+          <w:sz w:val="22"/>
+          <w:lang w:val="en-US"/>
+        </w:rPr>
+        <w:t xml:space="preserve"> trọng</w:t>
       </w:r>
       <w:r>
         <w:rPr>
@@ -8550,79 +8664,19 @@
       </w:pPr>
       <w:r>
         <w:rPr>
-          <w:rFonts w:eastAsia="Arial" w:cs="Times New Roman"/>
-          <w:sz w:val="22"/>
-          <w:lang w:val="en-US"/>
-        </w:rPr>
-        <w:t>Ăn mòn kim loại</w:t>
-      </w:r>
-      <w:r>
-        <w:rPr>
-          <w:rFonts w:eastAsia="Arial" w:cs="Times New Roman"/>
-          <w:sz w:val="22"/>
-          <w:lang w:val="en-US"/>
-        </w:rPr>
-        <w:tab/>
-      </w:r>
-      <w:r>
-        <w:rPr>
-          <w:rFonts w:eastAsia="Arial" w:cs="Times New Roman"/>
-          <w:sz w:val="22"/>
-          <w:lang w:val="en-US"/>
-        </w:rPr>
-        <w:t>: không có dữ liệu.</w:t>
-      </w:r>
-    </w:p>
-    <w:p>
-      <w:pPr>
-        <w:spacing w:after="200" w:line="240" w:lineRule="auto"/>
-        <w:contextualSpacing/>
-        <w:rPr>
-          <w:rFonts w:eastAsia="Arial" w:cs="Times New Roman"/>
-          <w:b/>
-          <w:sz w:val="24"/>
-          <w:szCs w:val="24"/>
-          <w:lang w:val="en-US"/>
-        </w:rPr>
-      </w:pPr>
-    </w:p>
-    <w:p>
-      <w:pPr>
-        <w:spacing w:after="200" w:line="276" w:lineRule="auto"/>
-        <w:contextualSpacing/>
-        <w:rPr>
-          <w:rFonts w:eastAsia="Arial" w:cs="Times New Roman"/>
-          <w:b/>
-          <w:sz w:val="22"/>
-          <w:lang w:val="en-US"/>
-        </w:rPr>
-      </w:pPr>
-    </w:p>
-    <w:p>
-      <w:pPr>
-        <w:spacing w:after="200" w:line="276" w:lineRule="auto"/>
-        <w:contextualSpacing/>
-        <w:rPr>
-          <w:rFonts w:eastAsia="Arial" w:cs="Times New Roman"/>
-          <w:b/>
-          <w:sz w:val="22"/>
-          <w:lang w:val="en-US"/>
-        </w:rPr>
-      </w:pPr>
-      <w:r>
-        <w:rPr>
           <w:noProof/>
         </w:rPr>
+        <w:lastRenderedPageBreak/>
         <mc:AlternateContent>
           <mc:Choice Requires="wps">
             <w:drawing>
-              <wp:anchor distT="0" distB="0" distL="114300" distR="114300" simplePos="0" relativeHeight="251694080" behindDoc="0" locked="0" layoutInCell="1" allowOverlap="1" wp14:anchorId="00D9EF5D" wp14:editId="6CB0CE2F">
+              <wp:anchor distT="0" distB="0" distL="114300" distR="114300" simplePos="0" relativeHeight="251694080" behindDoc="0" locked="0" layoutInCell="1" allowOverlap="1" wp14:anchorId="00D9EF5D" wp14:editId="351C7CD7">
                 <wp:simplePos x="0" y="0"/>
                 <wp:positionH relativeFrom="margin">
-                  <wp:posOffset>14605</wp:posOffset>
+                  <wp:posOffset>8890</wp:posOffset>
                 </wp:positionH>
                 <wp:positionV relativeFrom="paragraph">
-                  <wp:posOffset>0</wp:posOffset>
+                  <wp:posOffset>337185</wp:posOffset>
                 </wp:positionV>
                 <wp:extent cx="5758180" cy="286385"/>
                 <wp:effectExtent l="0" t="0" r="0" b="0"/>
@@ -8721,11 +8775,7 @@
           </mc:Choice>
           <mc:Fallback>
             <w:pict>
-              <v:shapetype w14:anchorId="00D9EF5D" id="_x0000_t202" coordsize="21600,21600" o:spt="202" path="m,l,21600r21600,l21600,xe">
-                <v:stroke joinstyle="miter"/>
-                <v:path gradientshapeok="t" o:connecttype="rect"/>
-              </v:shapetype>
-              <v:shape id="Text Box 29" o:spid="_x0000_s1035" type="#_x0000_t202" style="position:absolute;margin-left:1.15pt;margin-top:0;width:453.4pt;height:22.55pt;z-index:251694080;visibility:visible;mso-wrap-style:square;mso-width-percent:0;mso-height-percent:0;mso-wrap-distance-left:9pt;mso-wrap-distance-top:0;mso-wrap-distance-right:9pt;mso-wrap-distance-bottom:0;mso-position-horizontal:absolute;mso-position-horizontal-relative:margin;mso-position-vertical:absolute;mso-position-vertical-relative:text;mso-width-percent:0;mso-height-percent:0;mso-width-relative:margin;mso-height-relative:margin;v-text-anchor:top" o:gfxdata="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" fillcolor="#002060" stroked="f" strokeweight=".5pt">
+              <v:shape w14:anchorId="00D9EF5D" id="Text Box 29" o:spid="_x0000_s1035" type="#_x0000_t202" style="position:absolute;left:0;text-align:left;margin-left:.7pt;margin-top:26.55pt;width:453.4pt;height:22.55pt;z-index:251694080;visibility:visible;mso-wrap-style:square;mso-width-percent:0;mso-height-percent:0;mso-wrap-distance-left:9pt;mso-wrap-distance-top:0;mso-wrap-distance-right:9pt;mso-wrap-distance-bottom:0;mso-position-horizontal:absolute;mso-position-horizontal-relative:margin;mso-position-vertical:absolute;mso-position-vertical-relative:text;mso-width-percent:0;mso-height-percent:0;mso-width-relative:margin;mso-height-relative:margin;v-text-anchor:top" o:gfxdata="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" fillcolor="#002060" stroked="f" strokeweight=".5pt">
                 <v:textbox>
                   <w:txbxContent>
                     <w:p>
@@ -8785,6 +8835,42 @@
           </mc:Fallback>
         </mc:AlternateContent>
       </w:r>
+      <w:r>
+        <w:rPr>
+          <w:rFonts w:eastAsia="Arial" w:cs="Times New Roman"/>
+          <w:sz w:val="22"/>
+          <w:lang w:val="en-US"/>
+        </w:rPr>
+        <w:t>Ăn mòn kim loại</w:t>
+      </w:r>
+      <w:r>
+        <w:rPr>
+          <w:rFonts w:eastAsia="Arial" w:cs="Times New Roman"/>
+          <w:sz w:val="22"/>
+          <w:lang w:val="en-US"/>
+        </w:rPr>
+        <w:tab/>
+      </w:r>
+      <w:r>
+        <w:rPr>
+          <w:rFonts w:eastAsia="Arial" w:cs="Times New Roman"/>
+          <w:sz w:val="22"/>
+          <w:lang w:val="en-US"/>
+        </w:rPr>
+        <w:t>: không có dữ liệu.</w:t>
+      </w:r>
+    </w:p>
+    <w:p>
+      <w:pPr>
+        <w:spacing w:after="200" w:line="276" w:lineRule="auto"/>
+        <w:contextualSpacing/>
+        <w:rPr>
+          <w:rFonts w:eastAsia="Arial" w:cs="Times New Roman"/>
+          <w:b/>
+          <w:sz w:val="22"/>
+          <w:lang w:val="en-US"/>
+        </w:rPr>
+      </w:pPr>
     </w:p>
     <w:p>
       <w:pPr>
@@ -9661,7 +9747,23 @@
           <w:sz w:val="22"/>
           <w:lang w:val="en-US"/>
         </w:rPr>
-        <w:t>Độc tính cấp (đường miệng)</w:t>
+        <w:t xml:space="preserve">Độc </w:t>
+      </w:r>
+      <w:r>
+        <w:rPr>
+          <w:rFonts w:eastAsia="Arial" w:cs="Times New Roman"/>
+          <w:sz w:val="22"/>
+          <w:lang w:val="en-US"/>
+        </w:rPr>
+        <w:t xml:space="preserve">cấp tính </w:t>
+      </w:r>
+      <w:r>
+        <w:rPr>
+          <w:rFonts w:eastAsia="Arial" w:cs="Times New Roman"/>
+          <w:sz w:val="22"/>
+          <w:lang w:val="en-US"/>
+        </w:rPr>
+        <w:t>(đường miệng)</w:t>
       </w:r>
       <w:r>
         <w:rPr>
@@ -9773,7 +9875,23 @@
           <w:sz w:val="22"/>
           <w:lang w:val="en-US"/>
         </w:rPr>
-        <w:t>Độc tính cấp (qua da)</w:t>
+        <w:t xml:space="preserve">Độc </w:t>
+      </w:r>
+      <w:r>
+        <w:rPr>
+          <w:rFonts w:eastAsia="Arial" w:cs="Times New Roman"/>
+          <w:sz w:val="22"/>
+          <w:lang w:val="en-US"/>
+        </w:rPr>
+        <w:t xml:space="preserve">cấp tính </w:t>
+      </w:r>
+      <w:r>
+        <w:rPr>
+          <w:rFonts w:eastAsia="Arial" w:cs="Times New Roman"/>
+          <w:sz w:val="22"/>
+          <w:lang w:val="en-US"/>
+        </w:rPr>
+        <w:t>(qua da)</w:t>
       </w:r>
       <w:r>
         <w:rPr>
@@ -10661,7 +10779,15 @@
           <w:sz w:val="22"/>
           <w:lang w:val="en-US"/>
         </w:rPr>
-        <w:t>Nguy cơ hít thở</w:t>
+        <w:t xml:space="preserve">Nguy </w:t>
+      </w:r>
+      <w:r>
+        <w:rPr>
+          <w:rFonts w:eastAsia="Arial" w:cs="Times New Roman"/>
+          <w:sz w:val="22"/>
+          <w:lang w:val="en-US"/>
+        </w:rPr>
+        <w:t>hại hô hấp</w:t>
       </w:r>
       <w:r>
         <w:rPr>
@@ -11938,6 +12064,22 @@
           <w:lang w:val="en-US"/>
         </w:rPr>
         <w:t>Mối nguy môi trường</w:t>
+      </w:r>
+      <w:r>
+        <w:rPr>
+          <w:rFonts w:eastAsia="Arial" w:cs="Times New Roman"/>
+          <w:sz w:val="22"/>
+          <w:lang w:val="en-US"/>
+        </w:rPr>
+        <w:t xml:space="preserve"> </w:t>
+      </w:r>
+      <w:r>
+        <w:rPr>
+          <w:rFonts w:eastAsia="Arial" w:cs="Times New Roman"/>
+          <w:sz w:val="22"/>
+          <w:lang w:val="en-US"/>
+        </w:rPr>
+        <w:t>(Chất gây ô nhiễm biển)</w:t>
       </w:r>
       <w:r>
         <w:rPr>
@@ -13796,8 +13938,6 @@
         </w:rPr>
         <w:t>Chú giải:</w:t>
       </w:r>
-      <w:bookmarkStart w:id="8" w:name="_GoBack"/>
-      <w:bookmarkEnd w:id="8"/>
     </w:p>
     <w:p>
       <w:pPr>
@@ -13955,7 +14095,7 @@
           <w:lang w:val="en-US"/>
         </w:rPr>
       </w:pPr>
-      <w:bookmarkStart w:id="9" w:name="_Hlk118549539"/>
+      <w:bookmarkStart w:id="8" w:name="_Hlk118549539"/>
       <w:r>
         <w:rPr>
           <w:rFonts w:asciiTheme="majorHAnsi" w:eastAsia="Arial" w:hAnsiTheme="majorHAnsi" w:cstheme="majorHAnsi"/>
@@ -14039,7 +14179,7 @@
         </w:rPr>
         <w:t>nguy hiểm loại 4.</w:t>
       </w:r>
-      <w:bookmarkEnd w:id="9"/>
+      <w:bookmarkEnd w:id="8"/>
     </w:p>
     <w:p>
       <w:pPr>
@@ -14053,7 +14193,7 @@
           <w:lang w:val="en-US"/>
         </w:rPr>
       </w:pPr>
-      <w:bookmarkStart w:id="10" w:name="_Hlk118549549"/>
+      <w:bookmarkStart w:id="9" w:name="_Hlk118549549"/>
       <w:r>
         <w:rPr>
           <w:rFonts w:asciiTheme="majorHAnsi" w:eastAsia="Arial" w:hAnsiTheme="majorHAnsi" w:cstheme="majorHAnsi"/>
@@ -14085,7 +14225,7 @@
         </w:rPr>
         <w:t>nguy hiểm loại 3.</w:t>
       </w:r>
-      <w:bookmarkEnd w:id="10"/>
+      <w:bookmarkEnd w:id="9"/>
     </w:p>
     <w:p>
       <w:pPr>
@@ -14099,7 +14239,7 @@
           <w:lang w:val="en-US"/>
         </w:rPr>
       </w:pPr>
-      <w:bookmarkStart w:id="11" w:name="_Hlk118549663"/>
+      <w:bookmarkStart w:id="10" w:name="_Hlk118549663"/>
       <w:r>
         <w:rPr>
           <w:rFonts w:asciiTheme="majorHAnsi" w:eastAsia="Arial" w:hAnsiTheme="majorHAnsi" w:cstheme="majorHAnsi"/>
@@ -14131,7 +14271,7 @@
         </w:rPr>
         <w:t>nguy hiểm loại 2.</w:t>
       </w:r>
-      <w:bookmarkEnd w:id="11"/>
+      <w:bookmarkEnd w:id="10"/>
     </w:p>
     <w:p>
       <w:pPr>
@@ -14145,7 +14285,7 @@
           <w:lang w:val="en-US"/>
         </w:rPr>
       </w:pPr>
-      <w:bookmarkStart w:id="12" w:name="_Hlk118549566"/>
+      <w:bookmarkStart w:id="11" w:name="_Hlk118549566"/>
       <w:r>
         <w:rPr>
           <w:rFonts w:asciiTheme="majorHAnsi" w:eastAsia="Arial" w:hAnsiTheme="majorHAnsi" w:cstheme="majorHAnsi"/>
@@ -14162,7 +14302,7 @@
         </w:rPr>
         <w:t>Tổn thương/kích ứng mắt nghiêm trọng, nguy hiểm loại 1.</w:t>
       </w:r>
-      <w:bookmarkEnd w:id="12"/>
+      <w:bookmarkEnd w:id="11"/>
     </w:p>
     <w:p>
       <w:pPr>
@@ -14205,7 +14345,7 @@
           <w:lang w:val="en-US"/>
         </w:rPr>
       </w:pPr>
-      <w:bookmarkStart w:id="13" w:name="_Hlk118549673"/>
+      <w:bookmarkStart w:id="12" w:name="_Hlk118549673"/>
       <w:r>
         <w:rPr>
           <w:rFonts w:asciiTheme="majorHAnsi" w:eastAsia="Arial" w:hAnsiTheme="majorHAnsi" w:cstheme="majorHAnsi"/>
@@ -14222,7 +14362,7 @@
         </w:rPr>
         <w:t>Kích ứng mắt nghiêm trọng, nguy hiểm loại 2.</w:t>
       </w:r>
-      <w:bookmarkEnd w:id="13"/>
+      <w:bookmarkEnd w:id="12"/>
     </w:p>
     <w:p>
       <w:pPr>
@@ -14249,7 +14389,7 @@
         </w:rPr>
         <w:t xml:space="preserve">H302 </w:t>
       </w:r>
-      <w:bookmarkStart w:id="14" w:name="_Hlk118294877"/>
+      <w:bookmarkStart w:id="13" w:name="_Hlk118294877"/>
       <w:r>
         <w:rPr>
           <w:rStyle w:val="Strong"/>
@@ -14290,8 +14430,8 @@
           <w:lang w:val="en-US"/>
         </w:rPr>
       </w:pPr>
-      <w:bookmarkStart w:id="15" w:name="_Hlk118549622"/>
-      <w:bookmarkEnd w:id="14"/>
+      <w:bookmarkStart w:id="14" w:name="_Hlk118549622"/>
+      <w:bookmarkEnd w:id="13"/>
       <w:r>
         <w:rPr>
           <w:rFonts w:asciiTheme="majorHAnsi" w:eastAsia="Arial" w:hAnsiTheme="majorHAnsi" w:cstheme="majorHAnsi"/>
@@ -14300,7 +14440,7 @@
         </w:rPr>
         <w:t xml:space="preserve">H315 </w:t>
       </w:r>
-      <w:bookmarkStart w:id="16" w:name="_Hlk118547607"/>
+      <w:bookmarkStart w:id="15" w:name="_Hlk118547607"/>
       <w:r>
         <w:rPr>
           <w:rStyle w:val="Strong"/>
@@ -14311,7 +14451,7 @@
         </w:rPr>
         <w:t>Gây kích ứng da</w:t>
       </w:r>
-      <w:bookmarkEnd w:id="16"/>
+      <w:bookmarkEnd w:id="15"/>
       <w:r>
         <w:rPr>
           <w:rStyle w:val="Strong"/>
@@ -14420,7 +14560,7 @@
           <w:lang w:val="en-US"/>
         </w:rPr>
       </w:pPr>
-      <w:bookmarkStart w:id="17" w:name="_Hlk118294907"/>
+      <w:bookmarkStart w:id="16" w:name="_Hlk118294907"/>
       <w:r>
         <w:rPr>
           <w:rFonts w:asciiTheme="majorHAnsi" w:hAnsiTheme="majorHAnsi" w:cstheme="majorHAnsi"/>
@@ -14429,7 +14569,7 @@
         </w:rPr>
         <w:t xml:space="preserve">H319 </w:t>
       </w:r>
-      <w:bookmarkStart w:id="18" w:name="_Hlk118547630"/>
+      <w:bookmarkStart w:id="17" w:name="_Hlk118547630"/>
       <w:r>
         <w:rPr>
           <w:rStyle w:val="Strong"/>
@@ -14451,10 +14591,9 @@
         </w:rPr>
         <w:t>.</w:t>
       </w:r>
+      <w:bookmarkEnd w:id="16"/>
       <w:bookmarkEnd w:id="17"/>
-      <w:bookmarkEnd w:id="18"/>
-    </w:p>
-    <w:bookmarkStart w:id="19" w:name="_Hlk118470269"/>
+    </w:p>
     <w:p>
       <w:pPr>
         <w:spacing w:after="0" w:line="276" w:lineRule="auto"/>
@@ -14469,6 +14608,7 @@
           <w:lang w:val="en-US"/>
         </w:rPr>
       </w:pPr>
+      <w:bookmarkStart w:id="18" w:name="_Hlk118470269"/>
       <w:r>
         <w:rPr>
           <w:rFonts w:asciiTheme="majorHAnsi" w:hAnsiTheme="majorHAnsi" w:cstheme="majorHAnsi"/>
@@ -14615,7 +14755,7 @@
         </w:rPr>
         <w:t xml:space="preserve">H332 </w:t>
       </w:r>
-      <w:bookmarkStart w:id="20" w:name="_Hlk118547639"/>
+      <w:bookmarkStart w:id="19" w:name="_Hlk118547639"/>
       <w:r>
         <w:rPr>
           <w:rStyle w:val="Strong"/>
@@ -14624,8 +14764,10 @@
           <w:sz w:val="22"/>
           <w:shd w:val="clear" w:color="auto" w:fill="FFFFFF"/>
         </w:rPr>
-        <w:t>Có hại nếu hít phải</w:t>
-      </w:r>
+        <w:t>Có hại nếu hít p</w:t>
+      </w:r>
+      <w:bookmarkStart w:id="20" w:name="_GoBack"/>
+      <w:bookmarkEnd w:id="20"/>
       <w:r>
         <w:rPr>
           <w:rStyle w:val="Strong"/>
@@ -14633,13 +14775,23 @@
           <w:b w:val="0"/>
           <w:sz w:val="22"/>
           <w:shd w:val="clear" w:color="auto" w:fill="FFFFFF"/>
+        </w:rPr>
+        <w:t>hải</w:t>
+      </w:r>
+      <w:r>
+        <w:rPr>
+          <w:rStyle w:val="Strong"/>
+          <w:rFonts w:asciiTheme="majorHAnsi" w:hAnsiTheme="majorHAnsi" w:cstheme="majorHAnsi"/>
+          <w:b w:val="0"/>
+          <w:sz w:val="22"/>
+          <w:shd w:val="clear" w:color="auto" w:fill="FFFFFF"/>
           <w:lang w:val="en-US"/>
         </w:rPr>
         <w:t>.</w:t>
       </w:r>
-      <w:bookmarkEnd w:id="15"/>
+      <w:bookmarkEnd w:id="14"/>
+      <w:bookmarkEnd w:id="18"/>
       <w:bookmarkEnd w:id="19"/>
-      <w:bookmarkEnd w:id="20"/>
     </w:p>
     <w:sectPr>
       <w:headerReference w:type="default" r:id="rId9"/>
@@ -16257,7 +16409,7 @@
 </file>
 
 <file path=customXml/itemProps1.xml><?xml version="1.0" encoding="utf-8"?>
-<ds:datastoreItem xmlns:ds="http://schemas.openxmlformats.org/officeDocument/2006/customXml" ds:itemID="{4CAE2F84-E134-448C-956D-80EB6B0AF049}">
+<ds:datastoreItem xmlns:ds="http://schemas.openxmlformats.org/officeDocument/2006/customXml" ds:itemID="{3DC0450D-759A-49B4-9E6A-5EE57BAD3F4A}">
   <ds:schemaRefs>
     <ds:schemaRef ds:uri="http://schemas.openxmlformats.org/officeDocument/2006/bibliography"/>
   </ds:schemaRefs>

</xml_diff>